<commit_message>
Atualizando M4 - Atividade 4.1
</commit_message>
<xml_diff>
--- a/M4-POO/Atividade M4.1/Atividade M4.1.docx
+++ b/M4-POO/Atividade M4.1/Atividade M4.1.docx
@@ -224,18 +224,6 @@
           <w:rFonts w:ascii="Arial" w:hAnsi="Arial" w:cs="Arial"/>
           <w:b/>
           <w:bCs/>
-          <w:sz w:val="24"/>
-          <w:szCs w:val="24"/>
-        </w:rPr>
-      </w:pPr>
-    </w:p>
-    <w:p>
-      <w:pPr>
-        <w:jc w:val="both"/>
-        <w:rPr>
-          <w:rFonts w:ascii="Arial" w:hAnsi="Arial" w:cs="Arial"/>
-          <w:b/>
-          <w:bCs/>
           <w:color w:val="C00000"/>
           <w:sz w:val="24"/>
           <w:szCs w:val="24"/>
@@ -288,11 +276,1744 @@
         </w:rPr>
       </w:pPr>
     </w:p>
+    <w:tbl>
+      <w:tblPr>
+        <w:tblStyle w:val="Tabelacomgrade"/>
+        <w:tblW w:w="10773" w:type="dxa"/>
+        <w:tblInd w:w="-1139" w:type="dxa"/>
+        <w:tblBorders>
+          <w:top w:val="single" w:sz="18" w:space="0" w:color="262626" w:themeColor="text1" w:themeTint="D9"/>
+          <w:left w:val="single" w:sz="18" w:space="0" w:color="262626" w:themeColor="text1" w:themeTint="D9"/>
+          <w:bottom w:val="single" w:sz="18" w:space="0" w:color="262626" w:themeColor="text1" w:themeTint="D9"/>
+          <w:right w:val="single" w:sz="18" w:space="0" w:color="262626" w:themeColor="text1" w:themeTint="D9"/>
+          <w:insideH w:val="single" w:sz="18" w:space="0" w:color="262626" w:themeColor="text1" w:themeTint="D9"/>
+          <w:insideV w:val="single" w:sz="18" w:space="0" w:color="262626" w:themeColor="text1" w:themeTint="D9"/>
+        </w:tblBorders>
+        <w:tblLook w:val="04A0" w:firstRow="1" w:lastRow="0" w:firstColumn="1" w:lastColumn="0" w:noHBand="0" w:noVBand="1"/>
+      </w:tblPr>
+      <w:tblGrid>
+        <w:gridCol w:w="3442"/>
+        <w:gridCol w:w="3342"/>
+        <w:gridCol w:w="3989"/>
+      </w:tblGrid>
+      <w:tr>
+        <w:trPr>
+          <w:trHeight w:val="397"/>
+        </w:trPr>
+        <w:tc>
+          <w:tcPr>
+            <w:tcW w:w="3442" w:type="dxa"/>
+            <w:vAlign w:val="center"/>
+          </w:tcPr>
+          <w:p>
+            <w:pPr>
+              <w:jc w:val="center"/>
+              <w:rPr>
+                <w:rFonts w:ascii="Arial" w:hAnsi="Arial" w:cs="Arial"/>
+                <w:b/>
+                <w:bCs/>
+                <w:color w:val="C00000"/>
+                <w:sz w:val="20"/>
+                <w:szCs w:val="20"/>
+              </w:rPr>
+            </w:pPr>
+            <w:r>
+              <w:rPr>
+                <w:rFonts w:ascii="Arial" w:hAnsi="Arial" w:cs="Arial"/>
+                <w:b/>
+                <w:bCs/>
+                <w:color w:val="C00000"/>
+                <w:sz w:val="20"/>
+                <w:szCs w:val="20"/>
+              </w:rPr>
+              <w:t>OBJETOS MATERIAIS</w:t>
+            </w:r>
+          </w:p>
+        </w:tc>
+        <w:tc>
+          <w:tcPr>
+            <w:tcW w:w="3342" w:type="dxa"/>
+            <w:tcBorders>
+              <w:bottom w:val="single" w:sz="12" w:space="0" w:color="262626" w:themeColor="text1" w:themeTint="D9"/>
+            </w:tcBorders>
+            <w:vAlign w:val="center"/>
+          </w:tcPr>
+          <w:p>
+            <w:pPr>
+              <w:jc w:val="center"/>
+              <w:rPr>
+                <w:rFonts w:ascii="Arial" w:hAnsi="Arial" w:cs="Arial"/>
+                <w:b/>
+                <w:bCs/>
+                <w:color w:val="C00000"/>
+                <w:sz w:val="20"/>
+                <w:szCs w:val="20"/>
+              </w:rPr>
+            </w:pPr>
+            <w:r>
+              <w:rPr>
+                <w:rFonts w:ascii="Arial" w:hAnsi="Arial" w:cs="Arial"/>
+                <w:b/>
+                <w:bCs/>
+                <w:color w:val="C00000"/>
+                <w:sz w:val="20"/>
+                <w:szCs w:val="20"/>
+              </w:rPr>
+              <w:t>ATRIBUTO</w:t>
+            </w:r>
+            <w:r>
+              <w:rPr>
+                <w:rFonts w:ascii="Arial" w:hAnsi="Arial" w:cs="Arial"/>
+                <w:b/>
+                <w:bCs/>
+                <w:color w:val="C00000"/>
+                <w:sz w:val="20"/>
+                <w:szCs w:val="20"/>
+              </w:rPr>
+              <w:t>S</w:t>
+            </w:r>
+          </w:p>
+        </w:tc>
+        <w:tc>
+          <w:tcPr>
+            <w:tcW w:w="3989" w:type="dxa"/>
+            <w:tcBorders>
+              <w:bottom w:val="single" w:sz="12" w:space="0" w:color="262626" w:themeColor="text1" w:themeTint="D9"/>
+            </w:tcBorders>
+            <w:vAlign w:val="center"/>
+          </w:tcPr>
+          <w:p>
+            <w:pPr>
+              <w:jc w:val="center"/>
+              <w:rPr>
+                <w:rFonts w:ascii="Arial" w:hAnsi="Arial" w:cs="Arial"/>
+                <w:b/>
+                <w:bCs/>
+                <w:color w:val="C00000"/>
+                <w:sz w:val="20"/>
+                <w:szCs w:val="20"/>
+              </w:rPr>
+            </w:pPr>
+            <w:r>
+              <w:rPr>
+                <w:rFonts w:ascii="Arial" w:hAnsi="Arial" w:cs="Arial"/>
+                <w:b/>
+                <w:bCs/>
+                <w:color w:val="C00000"/>
+                <w:sz w:val="20"/>
+                <w:szCs w:val="20"/>
+              </w:rPr>
+              <w:t>MÉTODOS</w:t>
+            </w:r>
+          </w:p>
+        </w:tc>
+      </w:tr>
+      <w:tr>
+        <w:trPr>
+          <w:trHeight w:val="510"/>
+        </w:trPr>
+        <w:tc>
+          <w:tcPr>
+            <w:tcW w:w="3442" w:type="dxa"/>
+            <w:vMerge w:val="restart"/>
+            <w:tcBorders>
+              <w:right w:val="single" w:sz="18" w:space="0" w:color="262626" w:themeColor="text1" w:themeTint="D9"/>
+            </w:tcBorders>
+            <w:vAlign w:val="center"/>
+          </w:tcPr>
+          <w:p>
+            <w:pPr>
+              <w:jc w:val="center"/>
+              <w:rPr>
+                <w:rFonts w:ascii="Arial" w:hAnsi="Arial" w:cs="Arial"/>
+                <w:b/>
+                <w:bCs/>
+                <w:color w:val="262626" w:themeColor="text1" w:themeTint="D9"/>
+                <w:sz w:val="20"/>
+                <w:szCs w:val="20"/>
+              </w:rPr>
+            </w:pPr>
+            <w:r>
+              <w:rPr>
+                <w:rFonts w:ascii="Arial" w:hAnsi="Arial" w:cs="Arial"/>
+                <w:b/>
+                <w:bCs/>
+                <w:color w:val="262626" w:themeColor="text1" w:themeTint="D9"/>
+                <w:sz w:val="20"/>
+                <w:szCs w:val="20"/>
+              </w:rPr>
+              <w:t>COMPUTADOR</w:t>
+            </w:r>
+          </w:p>
+          <w:p>
+            <w:pPr>
+              <w:rPr>
+                <w:rFonts w:ascii="Arial" w:hAnsi="Arial" w:cs="Arial"/>
+                <w:sz w:val="20"/>
+                <w:szCs w:val="20"/>
+              </w:rPr>
+            </w:pPr>
+          </w:p>
+        </w:tc>
+        <w:tc>
+          <w:tcPr>
+            <w:tcW w:w="3342" w:type="dxa"/>
+            <w:tcBorders>
+              <w:top w:val="single" w:sz="12" w:space="0" w:color="262626" w:themeColor="text1" w:themeTint="D9"/>
+              <w:left w:val="single" w:sz="18" w:space="0" w:color="262626" w:themeColor="text1" w:themeTint="D9"/>
+              <w:bottom w:val="single" w:sz="12" w:space="0" w:color="262626" w:themeColor="text1" w:themeTint="D9"/>
+              <w:right w:val="single" w:sz="18" w:space="0" w:color="262626" w:themeColor="text1" w:themeTint="D9"/>
+            </w:tcBorders>
+            <w:vAlign w:val="center"/>
+          </w:tcPr>
+          <w:p>
+            <w:pPr>
+              <w:jc w:val="center"/>
+              <w:rPr>
+                <w:rFonts w:ascii="Arial" w:hAnsi="Arial" w:cs="Arial"/>
+                <w:b/>
+                <w:bCs/>
+                <w:color w:val="262626" w:themeColor="text1" w:themeTint="D9"/>
+                <w:sz w:val="20"/>
+                <w:szCs w:val="20"/>
+              </w:rPr>
+            </w:pPr>
+            <w:r>
+              <w:rPr>
+                <w:rFonts w:ascii="Arial" w:hAnsi="Arial" w:cs="Arial"/>
+                <w:b/>
+                <w:bCs/>
+                <w:color w:val="262626" w:themeColor="text1" w:themeTint="D9"/>
+                <w:sz w:val="20"/>
+                <w:szCs w:val="20"/>
+              </w:rPr>
+              <w:t xml:space="preserve">Processador: </w:t>
+            </w:r>
+            <w:r>
+              <w:rPr>
+                <w:rFonts w:ascii="Arial" w:hAnsi="Arial" w:cs="Arial"/>
+                <w:color w:val="262626" w:themeColor="text1" w:themeTint="D9"/>
+                <w:sz w:val="20"/>
+                <w:szCs w:val="20"/>
+              </w:rPr>
+              <w:t>Intel(R) Core(TM) i7-10870H</w:t>
+            </w:r>
+          </w:p>
+        </w:tc>
+        <w:tc>
+          <w:tcPr>
+            <w:tcW w:w="3989" w:type="dxa"/>
+            <w:tcBorders>
+              <w:top w:val="single" w:sz="12" w:space="0" w:color="262626" w:themeColor="text1" w:themeTint="D9"/>
+              <w:left w:val="single" w:sz="18" w:space="0" w:color="262626" w:themeColor="text1" w:themeTint="D9"/>
+              <w:bottom w:val="single" w:sz="12" w:space="0" w:color="262626" w:themeColor="text1" w:themeTint="D9"/>
+              <w:right w:val="single" w:sz="18" w:space="0" w:color="262626" w:themeColor="text1" w:themeTint="D9"/>
+            </w:tcBorders>
+            <w:vAlign w:val="center"/>
+          </w:tcPr>
+          <w:p>
+            <w:pPr>
+              <w:jc w:val="center"/>
+              <w:rPr>
+                <w:rFonts w:ascii="Arial" w:hAnsi="Arial" w:cs="Arial"/>
+                <w:b/>
+                <w:bCs/>
+                <w:color w:val="262626" w:themeColor="text1" w:themeTint="D9"/>
+                <w:sz w:val="20"/>
+                <w:szCs w:val="20"/>
+              </w:rPr>
+            </w:pPr>
+            <w:r>
+              <w:rPr>
+                <w:rFonts w:ascii="Arial" w:hAnsi="Arial" w:cs="Arial"/>
+                <w:b/>
+                <w:bCs/>
+                <w:color w:val="262626" w:themeColor="text1" w:themeTint="D9"/>
+                <w:sz w:val="20"/>
+                <w:szCs w:val="20"/>
+              </w:rPr>
+              <w:t>Li</w:t>
+            </w:r>
+            <w:r>
+              <w:rPr>
+                <w:rFonts w:ascii="Arial" w:hAnsi="Arial" w:cs="Arial"/>
+                <w:b/>
+                <w:bCs/>
+                <w:color w:val="262626" w:themeColor="text1" w:themeTint="D9"/>
+                <w:sz w:val="20"/>
+                <w:szCs w:val="20"/>
+              </w:rPr>
+              <w:t>gar</w:t>
+            </w:r>
+          </w:p>
+        </w:tc>
+      </w:tr>
+      <w:tr>
+        <w:trPr>
+          <w:trHeight w:val="510"/>
+        </w:trPr>
+        <w:tc>
+          <w:tcPr>
+            <w:tcW w:w="3442" w:type="dxa"/>
+            <w:vMerge/>
+            <w:tcBorders>
+              <w:right w:val="single" w:sz="18" w:space="0" w:color="262626" w:themeColor="text1" w:themeTint="D9"/>
+            </w:tcBorders>
+            <w:vAlign w:val="center"/>
+          </w:tcPr>
+          <w:p>
+            <w:pPr>
+              <w:jc w:val="center"/>
+              <w:rPr>
+                <w:rFonts w:ascii="Arial" w:hAnsi="Arial" w:cs="Arial"/>
+                <w:b/>
+                <w:bCs/>
+                <w:color w:val="262626" w:themeColor="text1" w:themeTint="D9"/>
+                <w:sz w:val="20"/>
+                <w:szCs w:val="20"/>
+              </w:rPr>
+            </w:pPr>
+          </w:p>
+        </w:tc>
+        <w:tc>
+          <w:tcPr>
+            <w:tcW w:w="3342" w:type="dxa"/>
+            <w:tcBorders>
+              <w:top w:val="single" w:sz="12" w:space="0" w:color="262626" w:themeColor="text1" w:themeTint="D9"/>
+              <w:left w:val="single" w:sz="18" w:space="0" w:color="262626" w:themeColor="text1" w:themeTint="D9"/>
+              <w:bottom w:val="single" w:sz="12" w:space="0" w:color="262626" w:themeColor="text1" w:themeTint="D9"/>
+              <w:right w:val="single" w:sz="18" w:space="0" w:color="262626" w:themeColor="text1" w:themeTint="D9"/>
+            </w:tcBorders>
+            <w:vAlign w:val="center"/>
+          </w:tcPr>
+          <w:p>
+            <w:pPr>
+              <w:jc w:val="center"/>
+              <w:rPr>
+                <w:rFonts w:ascii="Arial" w:hAnsi="Arial" w:cs="Arial"/>
+                <w:color w:val="262626" w:themeColor="text1" w:themeTint="D9"/>
+                <w:sz w:val="20"/>
+                <w:szCs w:val="20"/>
+              </w:rPr>
+            </w:pPr>
+            <w:r>
+              <w:rPr>
+                <w:rFonts w:ascii="Arial" w:hAnsi="Arial" w:cs="Arial"/>
+                <w:b/>
+                <w:bCs/>
+                <w:color w:val="262626" w:themeColor="text1" w:themeTint="D9"/>
+                <w:sz w:val="20"/>
+                <w:szCs w:val="20"/>
+              </w:rPr>
+              <w:t xml:space="preserve">Memória RAM: </w:t>
+            </w:r>
+            <w:r>
+              <w:rPr>
+                <w:rFonts w:ascii="Arial" w:hAnsi="Arial" w:cs="Arial"/>
+                <w:color w:val="262626" w:themeColor="text1" w:themeTint="D9"/>
+                <w:sz w:val="20"/>
+                <w:szCs w:val="20"/>
+              </w:rPr>
+              <w:t>16,0 GB</w:t>
+            </w:r>
+          </w:p>
+        </w:tc>
+        <w:tc>
+          <w:tcPr>
+            <w:tcW w:w="3989" w:type="dxa"/>
+            <w:tcBorders>
+              <w:top w:val="single" w:sz="12" w:space="0" w:color="262626" w:themeColor="text1" w:themeTint="D9"/>
+              <w:left w:val="single" w:sz="18" w:space="0" w:color="262626" w:themeColor="text1" w:themeTint="D9"/>
+              <w:bottom w:val="single" w:sz="12" w:space="0" w:color="262626" w:themeColor="text1" w:themeTint="D9"/>
+              <w:right w:val="single" w:sz="18" w:space="0" w:color="262626" w:themeColor="text1" w:themeTint="D9"/>
+            </w:tcBorders>
+            <w:vAlign w:val="center"/>
+          </w:tcPr>
+          <w:p>
+            <w:pPr>
+              <w:jc w:val="center"/>
+              <w:rPr>
+                <w:rFonts w:ascii="Arial" w:hAnsi="Arial" w:cs="Arial"/>
+                <w:b/>
+                <w:bCs/>
+                <w:color w:val="262626" w:themeColor="text1" w:themeTint="D9"/>
+                <w:sz w:val="20"/>
+                <w:szCs w:val="20"/>
+              </w:rPr>
+            </w:pPr>
+            <w:r>
+              <w:rPr>
+                <w:rFonts w:ascii="Arial" w:hAnsi="Arial" w:cs="Arial"/>
+                <w:b/>
+                <w:bCs/>
+                <w:color w:val="262626" w:themeColor="text1" w:themeTint="D9"/>
+                <w:sz w:val="20"/>
+                <w:szCs w:val="20"/>
+              </w:rPr>
+              <w:t>Reiniciar</w:t>
+            </w:r>
+          </w:p>
+        </w:tc>
+      </w:tr>
+      <w:tr>
+        <w:trPr>
+          <w:trHeight w:val="510"/>
+        </w:trPr>
+        <w:tc>
+          <w:tcPr>
+            <w:tcW w:w="3442" w:type="dxa"/>
+            <w:vMerge/>
+            <w:tcBorders>
+              <w:right w:val="single" w:sz="18" w:space="0" w:color="262626" w:themeColor="text1" w:themeTint="D9"/>
+            </w:tcBorders>
+            <w:vAlign w:val="center"/>
+          </w:tcPr>
+          <w:p>
+            <w:pPr>
+              <w:jc w:val="center"/>
+              <w:rPr>
+                <w:rFonts w:ascii="Arial" w:hAnsi="Arial" w:cs="Arial"/>
+                <w:b/>
+                <w:bCs/>
+                <w:color w:val="262626" w:themeColor="text1" w:themeTint="D9"/>
+                <w:sz w:val="20"/>
+                <w:szCs w:val="20"/>
+              </w:rPr>
+            </w:pPr>
+          </w:p>
+        </w:tc>
+        <w:tc>
+          <w:tcPr>
+            <w:tcW w:w="3342" w:type="dxa"/>
+            <w:tcBorders>
+              <w:top w:val="single" w:sz="12" w:space="0" w:color="262626" w:themeColor="text1" w:themeTint="D9"/>
+              <w:left w:val="single" w:sz="18" w:space="0" w:color="262626" w:themeColor="text1" w:themeTint="D9"/>
+              <w:bottom w:val="single" w:sz="18" w:space="0" w:color="262626" w:themeColor="text1" w:themeTint="D9"/>
+              <w:right w:val="single" w:sz="18" w:space="0" w:color="262626" w:themeColor="text1" w:themeTint="D9"/>
+            </w:tcBorders>
+            <w:vAlign w:val="center"/>
+          </w:tcPr>
+          <w:p>
+            <w:pPr>
+              <w:jc w:val="center"/>
+              <w:rPr>
+                <w:rFonts w:ascii="Arial" w:hAnsi="Arial" w:cs="Arial"/>
+                <w:color w:val="262626" w:themeColor="text1" w:themeTint="D9"/>
+                <w:sz w:val="20"/>
+                <w:szCs w:val="20"/>
+              </w:rPr>
+            </w:pPr>
+            <w:r>
+              <w:rPr>
+                <w:rFonts w:ascii="Arial" w:hAnsi="Arial" w:cs="Arial"/>
+                <w:b/>
+                <w:bCs/>
+                <w:color w:val="262626" w:themeColor="text1" w:themeTint="D9"/>
+                <w:sz w:val="20"/>
+                <w:szCs w:val="20"/>
+              </w:rPr>
+              <w:t>Armazenamento</w:t>
+            </w:r>
+            <w:r>
+              <w:rPr>
+                <w:rFonts w:ascii="Arial" w:hAnsi="Arial" w:cs="Arial"/>
+                <w:b/>
+                <w:bCs/>
+                <w:color w:val="262626" w:themeColor="text1" w:themeTint="D9"/>
+                <w:sz w:val="20"/>
+                <w:szCs w:val="20"/>
+              </w:rPr>
+              <w:t>:</w:t>
+            </w:r>
+            <w:r>
+              <w:rPr>
+                <w:rFonts w:ascii="Arial" w:hAnsi="Arial" w:cs="Arial"/>
+                <w:color w:val="262626" w:themeColor="text1" w:themeTint="D9"/>
+                <w:sz w:val="20"/>
+                <w:szCs w:val="20"/>
+              </w:rPr>
+              <w:t xml:space="preserve"> SSD </w:t>
+            </w:r>
+            <w:r>
+              <w:rPr>
+                <w:rFonts w:ascii="Arial" w:hAnsi="Arial" w:cs="Arial"/>
+                <w:color w:val="262626" w:themeColor="text1" w:themeTint="D9"/>
+                <w:sz w:val="20"/>
+                <w:szCs w:val="20"/>
+              </w:rPr>
+              <w:t>de 256GB</w:t>
+            </w:r>
+          </w:p>
+        </w:tc>
+        <w:tc>
+          <w:tcPr>
+            <w:tcW w:w="3989" w:type="dxa"/>
+            <w:tcBorders>
+              <w:top w:val="single" w:sz="12" w:space="0" w:color="262626" w:themeColor="text1" w:themeTint="D9"/>
+              <w:left w:val="single" w:sz="18" w:space="0" w:color="262626" w:themeColor="text1" w:themeTint="D9"/>
+              <w:bottom w:val="single" w:sz="18" w:space="0" w:color="262626" w:themeColor="text1" w:themeTint="D9"/>
+              <w:right w:val="single" w:sz="18" w:space="0" w:color="262626" w:themeColor="text1" w:themeTint="D9"/>
+            </w:tcBorders>
+            <w:vAlign w:val="center"/>
+          </w:tcPr>
+          <w:p>
+            <w:pPr>
+              <w:jc w:val="center"/>
+              <w:rPr>
+                <w:rFonts w:ascii="Arial" w:hAnsi="Arial" w:cs="Arial"/>
+                <w:b/>
+                <w:bCs/>
+                <w:color w:val="262626" w:themeColor="text1" w:themeTint="D9"/>
+                <w:sz w:val="20"/>
+                <w:szCs w:val="20"/>
+              </w:rPr>
+            </w:pPr>
+            <w:r>
+              <w:rPr>
+                <w:rFonts w:ascii="Arial" w:hAnsi="Arial" w:cs="Arial"/>
+                <w:b/>
+                <w:bCs/>
+                <w:color w:val="262626" w:themeColor="text1" w:themeTint="D9"/>
+                <w:sz w:val="20"/>
+                <w:szCs w:val="20"/>
+              </w:rPr>
+              <w:t>Desligar</w:t>
+            </w:r>
+          </w:p>
+        </w:tc>
+      </w:tr>
+      <w:tr>
+        <w:trPr>
+          <w:trHeight w:val="510"/>
+        </w:trPr>
+        <w:tc>
+          <w:tcPr>
+            <w:tcW w:w="3442" w:type="dxa"/>
+            <w:vMerge w:val="restart"/>
+            <w:tcBorders>
+              <w:right w:val="single" w:sz="18" w:space="0" w:color="262626" w:themeColor="text1" w:themeTint="D9"/>
+            </w:tcBorders>
+            <w:vAlign w:val="center"/>
+          </w:tcPr>
+          <w:p>
+            <w:pPr>
+              <w:jc w:val="center"/>
+              <w:rPr>
+                <w:rFonts w:ascii="Arial" w:hAnsi="Arial" w:cs="Arial"/>
+                <w:b/>
+                <w:bCs/>
+                <w:color w:val="262626" w:themeColor="text1" w:themeTint="D9"/>
+                <w:sz w:val="20"/>
+                <w:szCs w:val="20"/>
+              </w:rPr>
+            </w:pPr>
+            <w:r>
+              <w:rPr>
+                <w:rFonts w:ascii="Arial" w:hAnsi="Arial" w:cs="Arial"/>
+                <w:b/>
+                <w:bCs/>
+                <w:color w:val="262626" w:themeColor="text1" w:themeTint="D9"/>
+                <w:sz w:val="20"/>
+                <w:szCs w:val="20"/>
+              </w:rPr>
+              <w:t>CELULAR</w:t>
+            </w:r>
+          </w:p>
+        </w:tc>
+        <w:tc>
+          <w:tcPr>
+            <w:tcW w:w="3342" w:type="dxa"/>
+            <w:tcBorders>
+              <w:top w:val="single" w:sz="18" w:space="0" w:color="262626" w:themeColor="text1" w:themeTint="D9"/>
+              <w:left w:val="single" w:sz="18" w:space="0" w:color="262626" w:themeColor="text1" w:themeTint="D9"/>
+              <w:bottom w:val="single" w:sz="12" w:space="0" w:color="262626" w:themeColor="text1" w:themeTint="D9"/>
+              <w:right w:val="single" w:sz="18" w:space="0" w:color="262626" w:themeColor="text1" w:themeTint="D9"/>
+            </w:tcBorders>
+            <w:vAlign w:val="center"/>
+          </w:tcPr>
+          <w:p>
+            <w:pPr>
+              <w:jc w:val="center"/>
+              <w:rPr>
+                <w:rFonts w:ascii="Arial" w:hAnsi="Arial" w:cs="Arial"/>
+                <w:color w:val="262626" w:themeColor="text1" w:themeTint="D9"/>
+                <w:sz w:val="20"/>
+                <w:szCs w:val="20"/>
+              </w:rPr>
+            </w:pPr>
+            <w:r>
+              <w:rPr>
+                <w:rFonts w:ascii="Arial" w:hAnsi="Arial" w:cs="Arial"/>
+                <w:b/>
+                <w:bCs/>
+                <w:color w:val="262626" w:themeColor="text1" w:themeTint="D9"/>
+                <w:sz w:val="20"/>
+                <w:szCs w:val="20"/>
+              </w:rPr>
+              <w:t>Marca:</w:t>
+            </w:r>
+            <w:r>
+              <w:rPr>
+                <w:rFonts w:ascii="Arial" w:hAnsi="Arial" w:cs="Arial"/>
+                <w:color w:val="262626" w:themeColor="text1" w:themeTint="D9"/>
+                <w:sz w:val="20"/>
+                <w:szCs w:val="20"/>
+              </w:rPr>
+              <w:t xml:space="preserve"> Motorola</w:t>
+            </w:r>
+          </w:p>
+        </w:tc>
+        <w:tc>
+          <w:tcPr>
+            <w:tcW w:w="3989" w:type="dxa"/>
+            <w:tcBorders>
+              <w:top w:val="single" w:sz="18" w:space="0" w:color="262626" w:themeColor="text1" w:themeTint="D9"/>
+              <w:left w:val="single" w:sz="18" w:space="0" w:color="262626" w:themeColor="text1" w:themeTint="D9"/>
+              <w:bottom w:val="single" w:sz="12" w:space="0" w:color="262626" w:themeColor="text1" w:themeTint="D9"/>
+              <w:right w:val="single" w:sz="18" w:space="0" w:color="262626" w:themeColor="text1" w:themeTint="D9"/>
+            </w:tcBorders>
+            <w:vAlign w:val="center"/>
+          </w:tcPr>
+          <w:p>
+            <w:pPr>
+              <w:jc w:val="center"/>
+              <w:rPr>
+                <w:rFonts w:ascii="Arial" w:hAnsi="Arial" w:cs="Arial"/>
+                <w:b/>
+                <w:bCs/>
+                <w:color w:val="C00000"/>
+                <w:sz w:val="20"/>
+                <w:szCs w:val="20"/>
+              </w:rPr>
+            </w:pPr>
+            <w:r>
+              <w:rPr>
+                <w:rFonts w:ascii="Arial" w:hAnsi="Arial" w:cs="Arial"/>
+                <w:b/>
+                <w:bCs/>
+                <w:color w:val="262626" w:themeColor="text1" w:themeTint="D9"/>
+                <w:sz w:val="20"/>
+                <w:szCs w:val="20"/>
+              </w:rPr>
+              <w:t>Li</w:t>
+            </w:r>
+            <w:r>
+              <w:rPr>
+                <w:rFonts w:ascii="Arial" w:hAnsi="Arial" w:cs="Arial"/>
+                <w:b/>
+                <w:bCs/>
+                <w:color w:val="262626" w:themeColor="text1" w:themeTint="D9"/>
+                <w:sz w:val="20"/>
+                <w:szCs w:val="20"/>
+              </w:rPr>
+              <w:t>gar</w:t>
+            </w:r>
+          </w:p>
+        </w:tc>
+      </w:tr>
+      <w:tr>
+        <w:trPr>
+          <w:trHeight w:val="510"/>
+        </w:trPr>
+        <w:tc>
+          <w:tcPr>
+            <w:tcW w:w="3442" w:type="dxa"/>
+            <w:vMerge/>
+            <w:tcBorders>
+              <w:right w:val="single" w:sz="18" w:space="0" w:color="262626" w:themeColor="text1" w:themeTint="D9"/>
+            </w:tcBorders>
+            <w:vAlign w:val="center"/>
+          </w:tcPr>
+          <w:p>
+            <w:pPr>
+              <w:jc w:val="center"/>
+              <w:rPr>
+                <w:rFonts w:ascii="Arial" w:hAnsi="Arial" w:cs="Arial"/>
+                <w:b/>
+                <w:bCs/>
+                <w:color w:val="262626" w:themeColor="text1" w:themeTint="D9"/>
+                <w:sz w:val="20"/>
+                <w:szCs w:val="20"/>
+              </w:rPr>
+            </w:pPr>
+          </w:p>
+        </w:tc>
+        <w:tc>
+          <w:tcPr>
+            <w:tcW w:w="3342" w:type="dxa"/>
+            <w:tcBorders>
+              <w:top w:val="single" w:sz="12" w:space="0" w:color="262626" w:themeColor="text1" w:themeTint="D9"/>
+              <w:left w:val="single" w:sz="18" w:space="0" w:color="262626" w:themeColor="text1" w:themeTint="D9"/>
+              <w:bottom w:val="single" w:sz="12" w:space="0" w:color="262626" w:themeColor="text1" w:themeTint="D9"/>
+              <w:right w:val="single" w:sz="18" w:space="0" w:color="262626" w:themeColor="text1" w:themeTint="D9"/>
+            </w:tcBorders>
+            <w:vAlign w:val="center"/>
+          </w:tcPr>
+          <w:p>
+            <w:pPr>
+              <w:jc w:val="center"/>
+              <w:rPr>
+                <w:rFonts w:ascii="Arial" w:hAnsi="Arial" w:cs="Arial"/>
+                <w:b/>
+                <w:bCs/>
+                <w:color w:val="262626" w:themeColor="text1" w:themeTint="D9"/>
+                <w:sz w:val="20"/>
+                <w:szCs w:val="20"/>
+              </w:rPr>
+            </w:pPr>
+            <w:r>
+              <w:rPr>
+                <w:rFonts w:ascii="Arial" w:hAnsi="Arial" w:cs="Arial"/>
+                <w:b/>
+                <w:bCs/>
+                <w:color w:val="262626" w:themeColor="text1" w:themeTint="D9"/>
+                <w:sz w:val="20"/>
+                <w:szCs w:val="20"/>
+              </w:rPr>
+              <w:t xml:space="preserve">Memória RAM: </w:t>
+            </w:r>
+            <w:r>
+              <w:rPr>
+                <w:rFonts w:ascii="Arial" w:hAnsi="Arial" w:cs="Arial"/>
+                <w:color w:val="262626" w:themeColor="text1" w:themeTint="D9"/>
+                <w:sz w:val="20"/>
+                <w:szCs w:val="20"/>
+              </w:rPr>
+              <w:t>6,0 GB</w:t>
+            </w:r>
+          </w:p>
+        </w:tc>
+        <w:tc>
+          <w:tcPr>
+            <w:tcW w:w="3989" w:type="dxa"/>
+            <w:tcBorders>
+              <w:top w:val="single" w:sz="12" w:space="0" w:color="262626" w:themeColor="text1" w:themeTint="D9"/>
+              <w:left w:val="single" w:sz="18" w:space="0" w:color="262626" w:themeColor="text1" w:themeTint="D9"/>
+              <w:bottom w:val="single" w:sz="12" w:space="0" w:color="262626" w:themeColor="text1" w:themeTint="D9"/>
+              <w:right w:val="single" w:sz="18" w:space="0" w:color="262626" w:themeColor="text1" w:themeTint="D9"/>
+            </w:tcBorders>
+            <w:vAlign w:val="center"/>
+          </w:tcPr>
+          <w:p>
+            <w:pPr>
+              <w:jc w:val="center"/>
+              <w:rPr>
+                <w:rFonts w:ascii="Arial" w:hAnsi="Arial" w:cs="Arial"/>
+                <w:b/>
+                <w:bCs/>
+                <w:color w:val="C00000"/>
+                <w:sz w:val="20"/>
+                <w:szCs w:val="20"/>
+              </w:rPr>
+            </w:pPr>
+            <w:r>
+              <w:rPr>
+                <w:rFonts w:ascii="Arial" w:hAnsi="Arial" w:cs="Arial"/>
+                <w:b/>
+                <w:bCs/>
+                <w:color w:val="262626" w:themeColor="text1" w:themeTint="D9"/>
+                <w:sz w:val="20"/>
+                <w:szCs w:val="20"/>
+              </w:rPr>
+              <w:t>Reiniciar</w:t>
+            </w:r>
+          </w:p>
+        </w:tc>
+      </w:tr>
+      <w:tr>
+        <w:trPr>
+          <w:trHeight w:val="510"/>
+        </w:trPr>
+        <w:tc>
+          <w:tcPr>
+            <w:tcW w:w="3442" w:type="dxa"/>
+            <w:vMerge/>
+            <w:tcBorders>
+              <w:right w:val="single" w:sz="18" w:space="0" w:color="262626" w:themeColor="text1" w:themeTint="D9"/>
+            </w:tcBorders>
+            <w:vAlign w:val="center"/>
+          </w:tcPr>
+          <w:p>
+            <w:pPr>
+              <w:jc w:val="center"/>
+              <w:rPr>
+                <w:rFonts w:ascii="Arial" w:hAnsi="Arial" w:cs="Arial"/>
+                <w:b/>
+                <w:bCs/>
+                <w:color w:val="262626" w:themeColor="text1" w:themeTint="D9"/>
+                <w:sz w:val="20"/>
+                <w:szCs w:val="20"/>
+              </w:rPr>
+            </w:pPr>
+          </w:p>
+        </w:tc>
+        <w:tc>
+          <w:tcPr>
+            <w:tcW w:w="3342" w:type="dxa"/>
+            <w:tcBorders>
+              <w:top w:val="single" w:sz="12" w:space="0" w:color="262626" w:themeColor="text1" w:themeTint="D9"/>
+              <w:left w:val="single" w:sz="18" w:space="0" w:color="262626" w:themeColor="text1" w:themeTint="D9"/>
+              <w:bottom w:val="single" w:sz="18" w:space="0" w:color="262626" w:themeColor="text1" w:themeTint="D9"/>
+              <w:right w:val="single" w:sz="18" w:space="0" w:color="262626" w:themeColor="text1" w:themeTint="D9"/>
+            </w:tcBorders>
+            <w:vAlign w:val="center"/>
+          </w:tcPr>
+          <w:p>
+            <w:pPr>
+              <w:jc w:val="center"/>
+              <w:rPr>
+                <w:rFonts w:ascii="Arial" w:hAnsi="Arial" w:cs="Arial"/>
+                <w:b/>
+                <w:bCs/>
+                <w:color w:val="262626" w:themeColor="text1" w:themeTint="D9"/>
+                <w:sz w:val="20"/>
+                <w:szCs w:val="20"/>
+              </w:rPr>
+            </w:pPr>
+            <w:r>
+              <w:rPr>
+                <w:rFonts w:ascii="Arial" w:hAnsi="Arial" w:cs="Arial"/>
+                <w:b/>
+                <w:bCs/>
+                <w:color w:val="262626" w:themeColor="text1" w:themeTint="D9"/>
+                <w:sz w:val="20"/>
+                <w:szCs w:val="20"/>
+              </w:rPr>
+              <w:t>Armazenamento Interno</w:t>
+            </w:r>
+            <w:r>
+              <w:rPr>
+                <w:rFonts w:ascii="Arial" w:hAnsi="Arial" w:cs="Arial"/>
+                <w:b/>
+                <w:bCs/>
+                <w:color w:val="262626" w:themeColor="text1" w:themeTint="D9"/>
+                <w:sz w:val="20"/>
+                <w:szCs w:val="20"/>
+              </w:rPr>
+              <w:t>:</w:t>
+            </w:r>
+          </w:p>
+          <w:p>
+            <w:pPr>
+              <w:jc w:val="center"/>
+              <w:rPr>
+                <w:rFonts w:ascii="Arial" w:hAnsi="Arial" w:cs="Arial"/>
+                <w:color w:val="262626" w:themeColor="text1" w:themeTint="D9"/>
+                <w:sz w:val="20"/>
+                <w:szCs w:val="20"/>
+              </w:rPr>
+            </w:pPr>
+            <w:r>
+              <w:rPr>
+                <w:rFonts w:ascii="Arial" w:hAnsi="Arial" w:cs="Arial"/>
+                <w:color w:val="262626" w:themeColor="text1" w:themeTint="D9"/>
+                <w:sz w:val="20"/>
+                <w:szCs w:val="20"/>
+              </w:rPr>
+              <w:t xml:space="preserve">128,0 </w:t>
+            </w:r>
+            <w:r>
+              <w:rPr>
+                <w:rFonts w:ascii="Arial" w:hAnsi="Arial" w:cs="Arial"/>
+                <w:color w:val="262626" w:themeColor="text1" w:themeTint="D9"/>
+                <w:sz w:val="20"/>
+                <w:szCs w:val="20"/>
+              </w:rPr>
+              <w:t>GB</w:t>
+            </w:r>
+          </w:p>
+        </w:tc>
+        <w:tc>
+          <w:tcPr>
+            <w:tcW w:w="3989" w:type="dxa"/>
+            <w:tcBorders>
+              <w:top w:val="single" w:sz="12" w:space="0" w:color="262626" w:themeColor="text1" w:themeTint="D9"/>
+              <w:left w:val="single" w:sz="18" w:space="0" w:color="262626" w:themeColor="text1" w:themeTint="D9"/>
+              <w:bottom w:val="single" w:sz="18" w:space="0" w:color="262626" w:themeColor="text1" w:themeTint="D9"/>
+              <w:right w:val="single" w:sz="18" w:space="0" w:color="262626" w:themeColor="text1" w:themeTint="D9"/>
+            </w:tcBorders>
+            <w:vAlign w:val="center"/>
+          </w:tcPr>
+          <w:p>
+            <w:pPr>
+              <w:jc w:val="center"/>
+              <w:rPr>
+                <w:rFonts w:ascii="Arial" w:hAnsi="Arial" w:cs="Arial"/>
+                <w:b/>
+                <w:bCs/>
+                <w:color w:val="C00000"/>
+                <w:sz w:val="20"/>
+                <w:szCs w:val="20"/>
+              </w:rPr>
+            </w:pPr>
+            <w:r>
+              <w:rPr>
+                <w:rFonts w:ascii="Arial" w:hAnsi="Arial" w:cs="Arial"/>
+                <w:b/>
+                <w:bCs/>
+                <w:color w:val="262626" w:themeColor="text1" w:themeTint="D9"/>
+                <w:sz w:val="20"/>
+                <w:szCs w:val="20"/>
+              </w:rPr>
+              <w:t>Desligar</w:t>
+            </w:r>
+          </w:p>
+        </w:tc>
+      </w:tr>
+      <w:tr>
+        <w:trPr>
+          <w:trHeight w:val="397"/>
+        </w:trPr>
+        <w:tc>
+          <w:tcPr>
+            <w:tcW w:w="3442" w:type="dxa"/>
+            <w:vAlign w:val="center"/>
+          </w:tcPr>
+          <w:p>
+            <w:pPr>
+              <w:jc w:val="center"/>
+              <w:rPr>
+                <w:rFonts w:ascii="Arial" w:hAnsi="Arial" w:cs="Arial"/>
+                <w:b/>
+                <w:bCs/>
+                <w:color w:val="C00000"/>
+                <w:sz w:val="20"/>
+                <w:szCs w:val="20"/>
+              </w:rPr>
+            </w:pPr>
+            <w:r>
+              <w:rPr>
+                <w:rFonts w:ascii="Arial" w:hAnsi="Arial" w:cs="Arial"/>
+                <w:b/>
+                <w:bCs/>
+                <w:color w:val="C00000"/>
+                <w:sz w:val="20"/>
+                <w:szCs w:val="20"/>
+              </w:rPr>
+              <w:t>OBJETOS ABSTRATOS</w:t>
+            </w:r>
+          </w:p>
+        </w:tc>
+        <w:tc>
+          <w:tcPr>
+            <w:tcW w:w="3342" w:type="dxa"/>
+            <w:tcBorders>
+              <w:top w:val="single" w:sz="18" w:space="0" w:color="262626" w:themeColor="text1" w:themeTint="D9"/>
+              <w:bottom w:val="single" w:sz="12" w:space="0" w:color="262626" w:themeColor="text1" w:themeTint="D9"/>
+            </w:tcBorders>
+            <w:vAlign w:val="center"/>
+          </w:tcPr>
+          <w:p>
+            <w:pPr>
+              <w:jc w:val="center"/>
+              <w:rPr>
+                <w:rFonts w:ascii="Arial" w:hAnsi="Arial" w:cs="Arial"/>
+                <w:b/>
+                <w:bCs/>
+                <w:color w:val="C00000"/>
+                <w:sz w:val="20"/>
+                <w:szCs w:val="20"/>
+              </w:rPr>
+            </w:pPr>
+            <w:r>
+              <w:rPr>
+                <w:rFonts w:ascii="Arial" w:hAnsi="Arial" w:cs="Arial"/>
+                <w:b/>
+                <w:bCs/>
+                <w:color w:val="C00000"/>
+                <w:sz w:val="20"/>
+                <w:szCs w:val="20"/>
+              </w:rPr>
+              <w:t>ATRIBUTOS</w:t>
+            </w:r>
+          </w:p>
+        </w:tc>
+        <w:tc>
+          <w:tcPr>
+            <w:tcW w:w="3989" w:type="dxa"/>
+            <w:tcBorders>
+              <w:top w:val="single" w:sz="18" w:space="0" w:color="262626" w:themeColor="text1" w:themeTint="D9"/>
+              <w:bottom w:val="single" w:sz="12" w:space="0" w:color="262626" w:themeColor="text1" w:themeTint="D9"/>
+            </w:tcBorders>
+            <w:vAlign w:val="center"/>
+          </w:tcPr>
+          <w:p>
+            <w:pPr>
+              <w:jc w:val="center"/>
+              <w:rPr>
+                <w:rFonts w:ascii="Arial" w:hAnsi="Arial" w:cs="Arial"/>
+                <w:b/>
+                <w:bCs/>
+                <w:color w:val="C00000"/>
+                <w:sz w:val="20"/>
+                <w:szCs w:val="20"/>
+              </w:rPr>
+            </w:pPr>
+            <w:r>
+              <w:rPr>
+                <w:rFonts w:ascii="Arial" w:hAnsi="Arial" w:cs="Arial"/>
+                <w:b/>
+                <w:bCs/>
+                <w:color w:val="C00000"/>
+                <w:sz w:val="20"/>
+                <w:szCs w:val="20"/>
+              </w:rPr>
+              <w:t>MÉTODOS</w:t>
+            </w:r>
+          </w:p>
+        </w:tc>
+      </w:tr>
+      <w:tr>
+        <w:trPr>
+          <w:trHeight w:val="454"/>
+        </w:trPr>
+        <w:tc>
+          <w:tcPr>
+            <w:tcW w:w="3442" w:type="dxa"/>
+            <w:vMerge w:val="restart"/>
+            <w:tcBorders>
+              <w:right w:val="single" w:sz="18" w:space="0" w:color="262626" w:themeColor="text1" w:themeTint="D9"/>
+            </w:tcBorders>
+            <w:vAlign w:val="center"/>
+          </w:tcPr>
+          <w:p>
+            <w:pPr>
+              <w:jc w:val="center"/>
+              <w:rPr>
+                <w:rFonts w:ascii="Arial" w:hAnsi="Arial" w:cs="Arial"/>
+                <w:b/>
+                <w:bCs/>
+                <w:color w:val="262626" w:themeColor="text1" w:themeTint="D9"/>
+                <w:sz w:val="20"/>
+                <w:szCs w:val="20"/>
+              </w:rPr>
+            </w:pPr>
+            <w:r>
+              <w:rPr>
+                <w:rFonts w:ascii="Arial" w:hAnsi="Arial" w:cs="Arial"/>
+                <w:b/>
+                <w:bCs/>
+                <w:color w:val="262626" w:themeColor="text1" w:themeTint="D9"/>
+                <w:sz w:val="20"/>
+                <w:szCs w:val="20"/>
+              </w:rPr>
+              <w:t>ALUNO</w:t>
+            </w:r>
+          </w:p>
+        </w:tc>
+        <w:tc>
+          <w:tcPr>
+            <w:tcW w:w="3342" w:type="dxa"/>
+            <w:tcBorders>
+              <w:top w:val="single" w:sz="12" w:space="0" w:color="262626" w:themeColor="text1" w:themeTint="D9"/>
+              <w:left w:val="single" w:sz="18" w:space="0" w:color="262626" w:themeColor="text1" w:themeTint="D9"/>
+              <w:bottom w:val="single" w:sz="12" w:space="0" w:color="262626" w:themeColor="text1" w:themeTint="D9"/>
+              <w:right w:val="single" w:sz="18" w:space="0" w:color="262626" w:themeColor="text1" w:themeTint="D9"/>
+            </w:tcBorders>
+            <w:vAlign w:val="center"/>
+          </w:tcPr>
+          <w:p>
+            <w:pPr>
+              <w:jc w:val="center"/>
+              <w:rPr>
+                <w:rFonts w:ascii="Arial" w:hAnsi="Arial" w:cs="Arial"/>
+                <w:color w:val="262626" w:themeColor="text1" w:themeTint="D9"/>
+                <w:sz w:val="20"/>
+                <w:szCs w:val="20"/>
+              </w:rPr>
+            </w:pPr>
+            <w:r>
+              <w:rPr>
+                <w:rFonts w:ascii="Arial" w:hAnsi="Arial" w:cs="Arial"/>
+                <w:b/>
+                <w:bCs/>
+                <w:color w:val="262626" w:themeColor="text1" w:themeTint="D9"/>
+                <w:sz w:val="20"/>
+                <w:szCs w:val="20"/>
+              </w:rPr>
+              <w:t>Nome:</w:t>
+            </w:r>
+            <w:r>
+              <w:rPr>
+                <w:rFonts w:ascii="Arial" w:hAnsi="Arial" w:cs="Arial"/>
+                <w:color w:val="262626" w:themeColor="text1" w:themeTint="D9"/>
+                <w:sz w:val="20"/>
+                <w:szCs w:val="20"/>
+              </w:rPr>
+              <w:t xml:space="preserve"> Ananda</w:t>
+            </w:r>
+          </w:p>
+        </w:tc>
+        <w:tc>
+          <w:tcPr>
+            <w:tcW w:w="3989" w:type="dxa"/>
+            <w:tcBorders>
+              <w:top w:val="single" w:sz="12" w:space="0" w:color="262626" w:themeColor="text1" w:themeTint="D9"/>
+              <w:left w:val="single" w:sz="18" w:space="0" w:color="262626" w:themeColor="text1" w:themeTint="D9"/>
+              <w:bottom w:val="single" w:sz="12" w:space="0" w:color="262626" w:themeColor="text1" w:themeTint="D9"/>
+              <w:right w:val="single" w:sz="18" w:space="0" w:color="262626" w:themeColor="text1" w:themeTint="D9"/>
+            </w:tcBorders>
+            <w:vAlign w:val="center"/>
+          </w:tcPr>
+          <w:p>
+            <w:pPr>
+              <w:jc w:val="center"/>
+              <w:rPr>
+                <w:rFonts w:ascii="Arial" w:hAnsi="Arial" w:cs="Arial"/>
+                <w:b/>
+                <w:bCs/>
+                <w:color w:val="262626" w:themeColor="text1" w:themeTint="D9"/>
+                <w:sz w:val="20"/>
+                <w:szCs w:val="20"/>
+              </w:rPr>
+            </w:pPr>
+            <w:r>
+              <w:rPr>
+                <w:rFonts w:ascii="Arial" w:hAnsi="Arial" w:cs="Arial"/>
+                <w:b/>
+                <w:bCs/>
+                <w:color w:val="262626" w:themeColor="text1" w:themeTint="D9"/>
+                <w:sz w:val="20"/>
+                <w:szCs w:val="20"/>
+              </w:rPr>
+              <w:t>Assi</w:t>
+            </w:r>
+            <w:r>
+              <w:rPr>
+                <w:rFonts w:ascii="Arial" w:hAnsi="Arial" w:cs="Arial"/>
+                <w:b/>
+                <w:bCs/>
+                <w:color w:val="262626" w:themeColor="text1" w:themeTint="D9"/>
+                <w:sz w:val="20"/>
+                <w:szCs w:val="20"/>
+              </w:rPr>
+              <w:t>nar ata</w:t>
+            </w:r>
+          </w:p>
+        </w:tc>
+      </w:tr>
+      <w:tr>
+        <w:trPr>
+          <w:trHeight w:val="454"/>
+        </w:trPr>
+        <w:tc>
+          <w:tcPr>
+            <w:tcW w:w="3442" w:type="dxa"/>
+            <w:vMerge/>
+            <w:tcBorders>
+              <w:right w:val="single" w:sz="18" w:space="0" w:color="262626" w:themeColor="text1" w:themeTint="D9"/>
+            </w:tcBorders>
+            <w:vAlign w:val="center"/>
+          </w:tcPr>
+          <w:p>
+            <w:pPr>
+              <w:jc w:val="center"/>
+              <w:rPr>
+                <w:rFonts w:ascii="Arial" w:hAnsi="Arial" w:cs="Arial"/>
+                <w:b/>
+                <w:bCs/>
+                <w:color w:val="262626" w:themeColor="text1" w:themeTint="D9"/>
+                <w:sz w:val="20"/>
+                <w:szCs w:val="20"/>
+              </w:rPr>
+            </w:pPr>
+          </w:p>
+        </w:tc>
+        <w:tc>
+          <w:tcPr>
+            <w:tcW w:w="3342" w:type="dxa"/>
+            <w:tcBorders>
+              <w:top w:val="single" w:sz="12" w:space="0" w:color="262626" w:themeColor="text1" w:themeTint="D9"/>
+              <w:left w:val="single" w:sz="18" w:space="0" w:color="262626" w:themeColor="text1" w:themeTint="D9"/>
+              <w:bottom w:val="single" w:sz="12" w:space="0" w:color="262626" w:themeColor="text1" w:themeTint="D9"/>
+              <w:right w:val="single" w:sz="18" w:space="0" w:color="262626" w:themeColor="text1" w:themeTint="D9"/>
+            </w:tcBorders>
+            <w:vAlign w:val="center"/>
+          </w:tcPr>
+          <w:p>
+            <w:pPr>
+              <w:jc w:val="center"/>
+              <w:rPr>
+                <w:rFonts w:ascii="Arial" w:hAnsi="Arial" w:cs="Arial"/>
+                <w:color w:val="262626" w:themeColor="text1" w:themeTint="D9"/>
+                <w:sz w:val="20"/>
+                <w:szCs w:val="20"/>
+              </w:rPr>
+            </w:pPr>
+            <w:r>
+              <w:rPr>
+                <w:rFonts w:ascii="Arial" w:hAnsi="Arial" w:cs="Arial"/>
+                <w:b/>
+                <w:bCs/>
+                <w:color w:val="262626" w:themeColor="text1" w:themeTint="D9"/>
+                <w:sz w:val="20"/>
+                <w:szCs w:val="20"/>
+              </w:rPr>
+              <w:t>Turma:</w:t>
+            </w:r>
+            <w:r>
+              <w:rPr>
+                <w:rFonts w:ascii="Arial" w:hAnsi="Arial" w:cs="Arial"/>
+                <w:color w:val="262626" w:themeColor="text1" w:themeTint="D9"/>
+                <w:sz w:val="20"/>
+                <w:szCs w:val="20"/>
+              </w:rPr>
+              <w:t xml:space="preserve"> FrontEnd</w:t>
+            </w:r>
+          </w:p>
+        </w:tc>
+        <w:tc>
+          <w:tcPr>
+            <w:tcW w:w="3989" w:type="dxa"/>
+            <w:tcBorders>
+              <w:top w:val="single" w:sz="12" w:space="0" w:color="262626" w:themeColor="text1" w:themeTint="D9"/>
+              <w:left w:val="single" w:sz="18" w:space="0" w:color="262626" w:themeColor="text1" w:themeTint="D9"/>
+              <w:bottom w:val="single" w:sz="12" w:space="0" w:color="262626" w:themeColor="text1" w:themeTint="D9"/>
+              <w:right w:val="single" w:sz="18" w:space="0" w:color="262626" w:themeColor="text1" w:themeTint="D9"/>
+            </w:tcBorders>
+            <w:vAlign w:val="center"/>
+          </w:tcPr>
+          <w:p>
+            <w:pPr>
+              <w:jc w:val="center"/>
+              <w:rPr>
+                <w:rFonts w:ascii="Arial" w:hAnsi="Arial" w:cs="Arial"/>
+                <w:b/>
+                <w:bCs/>
+                <w:color w:val="262626" w:themeColor="text1" w:themeTint="D9"/>
+                <w:sz w:val="20"/>
+                <w:szCs w:val="20"/>
+              </w:rPr>
+            </w:pPr>
+            <w:r>
+              <w:rPr>
+                <w:rFonts w:ascii="Arial" w:hAnsi="Arial" w:cs="Arial"/>
+                <w:b/>
+                <w:bCs/>
+                <w:color w:val="262626" w:themeColor="text1" w:themeTint="D9"/>
+                <w:sz w:val="20"/>
+                <w:szCs w:val="20"/>
+              </w:rPr>
+              <w:t>Assistir aula</w:t>
+            </w:r>
+          </w:p>
+        </w:tc>
+      </w:tr>
+      <w:tr>
+        <w:trPr>
+          <w:trHeight w:val="454"/>
+        </w:trPr>
+        <w:tc>
+          <w:tcPr>
+            <w:tcW w:w="3442" w:type="dxa"/>
+            <w:vMerge/>
+            <w:tcBorders>
+              <w:right w:val="single" w:sz="18" w:space="0" w:color="262626" w:themeColor="text1" w:themeTint="D9"/>
+            </w:tcBorders>
+            <w:vAlign w:val="center"/>
+          </w:tcPr>
+          <w:p>
+            <w:pPr>
+              <w:jc w:val="center"/>
+              <w:rPr>
+                <w:rFonts w:ascii="Arial" w:hAnsi="Arial" w:cs="Arial"/>
+                <w:b/>
+                <w:bCs/>
+                <w:color w:val="262626" w:themeColor="text1" w:themeTint="D9"/>
+                <w:sz w:val="20"/>
+                <w:szCs w:val="20"/>
+              </w:rPr>
+            </w:pPr>
+          </w:p>
+        </w:tc>
+        <w:tc>
+          <w:tcPr>
+            <w:tcW w:w="3342" w:type="dxa"/>
+            <w:tcBorders>
+              <w:top w:val="single" w:sz="12" w:space="0" w:color="262626" w:themeColor="text1" w:themeTint="D9"/>
+              <w:left w:val="single" w:sz="18" w:space="0" w:color="262626" w:themeColor="text1" w:themeTint="D9"/>
+              <w:bottom w:val="single" w:sz="18" w:space="0" w:color="262626" w:themeColor="text1" w:themeTint="D9"/>
+              <w:right w:val="single" w:sz="18" w:space="0" w:color="262626" w:themeColor="text1" w:themeTint="D9"/>
+            </w:tcBorders>
+            <w:vAlign w:val="center"/>
+          </w:tcPr>
+          <w:p>
+            <w:pPr>
+              <w:jc w:val="center"/>
+              <w:rPr>
+                <w:rFonts w:ascii="Arial" w:hAnsi="Arial" w:cs="Arial"/>
+                <w:color w:val="262626" w:themeColor="text1" w:themeTint="D9"/>
+                <w:sz w:val="20"/>
+                <w:szCs w:val="20"/>
+              </w:rPr>
+            </w:pPr>
+            <w:r>
+              <w:rPr>
+                <w:rFonts w:ascii="Arial" w:hAnsi="Arial" w:cs="Arial"/>
+                <w:b/>
+                <w:bCs/>
+                <w:color w:val="262626" w:themeColor="text1" w:themeTint="D9"/>
+                <w:sz w:val="20"/>
+                <w:szCs w:val="20"/>
+              </w:rPr>
+              <w:t>Turno:</w:t>
+            </w:r>
+            <w:r>
+              <w:rPr>
+                <w:rFonts w:ascii="Arial" w:hAnsi="Arial" w:cs="Arial"/>
+                <w:color w:val="262626" w:themeColor="text1" w:themeTint="D9"/>
+                <w:sz w:val="20"/>
+                <w:szCs w:val="20"/>
+              </w:rPr>
+              <w:t xml:space="preserve"> Vespertino</w:t>
+            </w:r>
+          </w:p>
+        </w:tc>
+        <w:tc>
+          <w:tcPr>
+            <w:tcW w:w="3989" w:type="dxa"/>
+            <w:tcBorders>
+              <w:top w:val="single" w:sz="12" w:space="0" w:color="262626" w:themeColor="text1" w:themeTint="D9"/>
+              <w:left w:val="single" w:sz="18" w:space="0" w:color="262626" w:themeColor="text1" w:themeTint="D9"/>
+              <w:bottom w:val="single" w:sz="18" w:space="0" w:color="262626" w:themeColor="text1" w:themeTint="D9"/>
+              <w:right w:val="single" w:sz="18" w:space="0" w:color="262626" w:themeColor="text1" w:themeTint="D9"/>
+            </w:tcBorders>
+            <w:vAlign w:val="center"/>
+          </w:tcPr>
+          <w:p>
+            <w:pPr>
+              <w:jc w:val="center"/>
+              <w:rPr>
+                <w:rFonts w:ascii="Arial" w:hAnsi="Arial" w:cs="Arial"/>
+                <w:b/>
+                <w:bCs/>
+                <w:color w:val="262626" w:themeColor="text1" w:themeTint="D9"/>
+                <w:sz w:val="20"/>
+                <w:szCs w:val="20"/>
+              </w:rPr>
+            </w:pPr>
+            <w:r>
+              <w:rPr>
+                <w:rFonts w:ascii="Arial" w:hAnsi="Arial" w:cs="Arial"/>
+                <w:b/>
+                <w:bCs/>
+                <w:color w:val="262626" w:themeColor="text1" w:themeTint="D9"/>
+                <w:sz w:val="20"/>
+                <w:szCs w:val="20"/>
+              </w:rPr>
+              <w:t>Responder atividades</w:t>
+            </w:r>
+          </w:p>
+        </w:tc>
+      </w:tr>
+      <w:tr>
+        <w:trPr>
+          <w:trHeight w:val="454"/>
+        </w:trPr>
+        <w:tc>
+          <w:tcPr>
+            <w:tcW w:w="3442" w:type="dxa"/>
+            <w:vMerge w:val="restart"/>
+            <w:tcBorders>
+              <w:right w:val="single" w:sz="18" w:space="0" w:color="262626" w:themeColor="text1" w:themeTint="D9"/>
+            </w:tcBorders>
+            <w:vAlign w:val="center"/>
+          </w:tcPr>
+          <w:p>
+            <w:pPr>
+              <w:jc w:val="center"/>
+              <w:rPr>
+                <w:rFonts w:ascii="Arial" w:hAnsi="Arial" w:cs="Arial"/>
+                <w:b/>
+                <w:bCs/>
+                <w:color w:val="262626" w:themeColor="text1" w:themeTint="D9"/>
+                <w:sz w:val="20"/>
+                <w:szCs w:val="20"/>
+              </w:rPr>
+            </w:pPr>
+            <w:r>
+              <w:rPr>
+                <w:rFonts w:ascii="Arial" w:hAnsi="Arial" w:cs="Arial"/>
+                <w:b/>
+                <w:bCs/>
+                <w:color w:val="262626" w:themeColor="text1" w:themeTint="D9"/>
+                <w:sz w:val="20"/>
+                <w:szCs w:val="20"/>
+              </w:rPr>
+              <w:t>COLABORADOR</w:t>
+            </w:r>
+          </w:p>
+        </w:tc>
+        <w:tc>
+          <w:tcPr>
+            <w:tcW w:w="3342" w:type="dxa"/>
+            <w:tcBorders>
+              <w:top w:val="single" w:sz="18" w:space="0" w:color="262626" w:themeColor="text1" w:themeTint="D9"/>
+              <w:left w:val="single" w:sz="18" w:space="0" w:color="262626" w:themeColor="text1" w:themeTint="D9"/>
+              <w:bottom w:val="single" w:sz="12" w:space="0" w:color="262626" w:themeColor="text1" w:themeTint="D9"/>
+              <w:right w:val="single" w:sz="18" w:space="0" w:color="262626" w:themeColor="text1" w:themeTint="D9"/>
+            </w:tcBorders>
+            <w:vAlign w:val="center"/>
+          </w:tcPr>
+          <w:p>
+            <w:pPr>
+              <w:jc w:val="center"/>
+              <w:rPr>
+                <w:rFonts w:ascii="Arial" w:hAnsi="Arial" w:cs="Arial"/>
+                <w:b/>
+                <w:bCs/>
+                <w:color w:val="262626" w:themeColor="text1" w:themeTint="D9"/>
+                <w:sz w:val="20"/>
+                <w:szCs w:val="20"/>
+              </w:rPr>
+            </w:pPr>
+            <w:r>
+              <w:rPr>
+                <w:rFonts w:ascii="Arial" w:hAnsi="Arial" w:cs="Arial"/>
+                <w:b/>
+                <w:bCs/>
+                <w:color w:val="262626" w:themeColor="text1" w:themeTint="D9"/>
+                <w:sz w:val="20"/>
+                <w:szCs w:val="20"/>
+              </w:rPr>
+              <w:t>Nome:</w:t>
+            </w:r>
+            <w:r>
+              <w:rPr>
+                <w:rFonts w:ascii="Arial" w:hAnsi="Arial" w:cs="Arial"/>
+                <w:color w:val="262626" w:themeColor="text1" w:themeTint="D9"/>
+                <w:sz w:val="20"/>
+                <w:szCs w:val="20"/>
+              </w:rPr>
+              <w:t xml:space="preserve"> Ananda</w:t>
+            </w:r>
+          </w:p>
+        </w:tc>
+        <w:tc>
+          <w:tcPr>
+            <w:tcW w:w="3989" w:type="dxa"/>
+            <w:tcBorders>
+              <w:top w:val="single" w:sz="18" w:space="0" w:color="262626" w:themeColor="text1" w:themeTint="D9"/>
+              <w:left w:val="single" w:sz="18" w:space="0" w:color="262626" w:themeColor="text1" w:themeTint="D9"/>
+              <w:bottom w:val="single" w:sz="12" w:space="0" w:color="262626" w:themeColor="text1" w:themeTint="D9"/>
+              <w:right w:val="single" w:sz="18" w:space="0" w:color="262626" w:themeColor="text1" w:themeTint="D9"/>
+            </w:tcBorders>
+            <w:vAlign w:val="center"/>
+          </w:tcPr>
+          <w:p>
+            <w:pPr>
+              <w:jc w:val="center"/>
+              <w:rPr>
+                <w:rFonts w:ascii="Arial" w:hAnsi="Arial" w:cs="Arial"/>
+                <w:b/>
+                <w:bCs/>
+                <w:color w:val="262626" w:themeColor="text1" w:themeTint="D9"/>
+                <w:sz w:val="20"/>
+                <w:szCs w:val="20"/>
+              </w:rPr>
+            </w:pPr>
+            <w:r>
+              <w:rPr>
+                <w:rFonts w:ascii="Arial" w:hAnsi="Arial" w:cs="Arial"/>
+                <w:b/>
+                <w:bCs/>
+                <w:color w:val="262626" w:themeColor="text1" w:themeTint="D9"/>
+                <w:sz w:val="20"/>
+                <w:szCs w:val="20"/>
+              </w:rPr>
+              <w:t>Bater ponto (check-in)</w:t>
+            </w:r>
+          </w:p>
+        </w:tc>
+      </w:tr>
+      <w:tr>
+        <w:trPr>
+          <w:trHeight w:val="454"/>
+        </w:trPr>
+        <w:tc>
+          <w:tcPr>
+            <w:tcW w:w="3442" w:type="dxa"/>
+            <w:vMerge/>
+            <w:tcBorders>
+              <w:right w:val="single" w:sz="18" w:space="0" w:color="262626" w:themeColor="text1" w:themeTint="D9"/>
+            </w:tcBorders>
+            <w:vAlign w:val="center"/>
+          </w:tcPr>
+          <w:p>
+            <w:pPr>
+              <w:jc w:val="center"/>
+              <w:rPr>
+                <w:rFonts w:ascii="Arial" w:hAnsi="Arial" w:cs="Arial"/>
+                <w:b/>
+                <w:bCs/>
+                <w:color w:val="262626" w:themeColor="text1" w:themeTint="D9"/>
+                <w:sz w:val="20"/>
+                <w:szCs w:val="20"/>
+              </w:rPr>
+            </w:pPr>
+          </w:p>
+        </w:tc>
+        <w:tc>
+          <w:tcPr>
+            <w:tcW w:w="3342" w:type="dxa"/>
+            <w:tcBorders>
+              <w:top w:val="single" w:sz="12" w:space="0" w:color="262626" w:themeColor="text1" w:themeTint="D9"/>
+              <w:left w:val="single" w:sz="18" w:space="0" w:color="262626" w:themeColor="text1" w:themeTint="D9"/>
+              <w:bottom w:val="single" w:sz="12" w:space="0" w:color="262626" w:themeColor="text1" w:themeTint="D9"/>
+              <w:right w:val="single" w:sz="18" w:space="0" w:color="262626" w:themeColor="text1" w:themeTint="D9"/>
+            </w:tcBorders>
+            <w:vAlign w:val="center"/>
+          </w:tcPr>
+          <w:p>
+            <w:pPr>
+              <w:jc w:val="center"/>
+              <w:rPr>
+                <w:rFonts w:ascii="Arial" w:hAnsi="Arial" w:cs="Arial"/>
+                <w:b/>
+                <w:bCs/>
+                <w:color w:val="262626" w:themeColor="text1" w:themeTint="D9"/>
+                <w:sz w:val="20"/>
+                <w:szCs w:val="20"/>
+              </w:rPr>
+            </w:pPr>
+            <w:r>
+              <w:rPr>
+                <w:rFonts w:ascii="Arial" w:hAnsi="Arial" w:cs="Arial"/>
+                <w:b/>
+                <w:bCs/>
+                <w:color w:val="262626" w:themeColor="text1" w:themeTint="D9"/>
+                <w:sz w:val="20"/>
+                <w:szCs w:val="20"/>
+              </w:rPr>
+              <w:t>Departamento</w:t>
+            </w:r>
+            <w:r>
+              <w:rPr>
+                <w:rFonts w:ascii="Arial" w:hAnsi="Arial" w:cs="Arial"/>
+                <w:b/>
+                <w:bCs/>
+                <w:color w:val="262626" w:themeColor="text1" w:themeTint="D9"/>
+                <w:sz w:val="20"/>
+                <w:szCs w:val="20"/>
+              </w:rPr>
+              <w:t>:</w:t>
+            </w:r>
+            <w:r>
+              <w:rPr>
+                <w:rFonts w:ascii="Arial" w:hAnsi="Arial" w:cs="Arial"/>
+                <w:color w:val="262626" w:themeColor="text1" w:themeTint="D9"/>
+                <w:sz w:val="20"/>
+                <w:szCs w:val="20"/>
+              </w:rPr>
+              <w:t xml:space="preserve"> </w:t>
+            </w:r>
+            <w:r>
+              <w:rPr>
+                <w:rFonts w:ascii="Arial" w:hAnsi="Arial" w:cs="Arial"/>
+                <w:color w:val="262626" w:themeColor="text1" w:themeTint="D9"/>
+                <w:sz w:val="20"/>
+                <w:szCs w:val="20"/>
+              </w:rPr>
+              <w:t>Comunicação</w:t>
+            </w:r>
+          </w:p>
+        </w:tc>
+        <w:tc>
+          <w:tcPr>
+            <w:tcW w:w="3989" w:type="dxa"/>
+            <w:tcBorders>
+              <w:top w:val="single" w:sz="12" w:space="0" w:color="262626" w:themeColor="text1" w:themeTint="D9"/>
+              <w:left w:val="single" w:sz="18" w:space="0" w:color="262626" w:themeColor="text1" w:themeTint="D9"/>
+              <w:bottom w:val="single" w:sz="12" w:space="0" w:color="262626" w:themeColor="text1" w:themeTint="D9"/>
+              <w:right w:val="single" w:sz="18" w:space="0" w:color="262626" w:themeColor="text1" w:themeTint="D9"/>
+            </w:tcBorders>
+            <w:vAlign w:val="center"/>
+          </w:tcPr>
+          <w:p>
+            <w:pPr>
+              <w:jc w:val="center"/>
+              <w:rPr>
+                <w:rFonts w:ascii="Arial" w:hAnsi="Arial" w:cs="Arial"/>
+                <w:b/>
+                <w:bCs/>
+                <w:color w:val="262626" w:themeColor="text1" w:themeTint="D9"/>
+                <w:sz w:val="20"/>
+                <w:szCs w:val="20"/>
+              </w:rPr>
+            </w:pPr>
+            <w:r>
+              <w:rPr>
+                <w:rFonts w:ascii="Arial" w:hAnsi="Arial" w:cs="Arial"/>
+                <w:b/>
+                <w:bCs/>
+                <w:color w:val="262626" w:themeColor="text1" w:themeTint="D9"/>
+                <w:sz w:val="20"/>
+                <w:szCs w:val="20"/>
+              </w:rPr>
+              <w:t>Iniciar expediente</w:t>
+            </w:r>
+          </w:p>
+        </w:tc>
+      </w:tr>
+      <w:tr>
+        <w:trPr>
+          <w:trHeight w:val="454"/>
+        </w:trPr>
+        <w:tc>
+          <w:tcPr>
+            <w:tcW w:w="3442" w:type="dxa"/>
+            <w:vMerge/>
+            <w:vAlign w:val="center"/>
+          </w:tcPr>
+          <w:p>
+            <w:pPr>
+              <w:jc w:val="center"/>
+              <w:rPr>
+                <w:rFonts w:ascii="Arial" w:hAnsi="Arial" w:cs="Arial"/>
+                <w:b/>
+                <w:bCs/>
+                <w:color w:val="262626" w:themeColor="text1" w:themeTint="D9"/>
+                <w:sz w:val="20"/>
+                <w:szCs w:val="20"/>
+              </w:rPr>
+            </w:pPr>
+          </w:p>
+        </w:tc>
+        <w:tc>
+          <w:tcPr>
+            <w:tcW w:w="3342" w:type="dxa"/>
+            <w:tcBorders>
+              <w:top w:val="single" w:sz="12" w:space="0" w:color="262626" w:themeColor="text1" w:themeTint="D9"/>
+            </w:tcBorders>
+            <w:vAlign w:val="center"/>
+          </w:tcPr>
+          <w:p>
+            <w:pPr>
+              <w:jc w:val="center"/>
+              <w:rPr>
+                <w:rFonts w:ascii="Arial" w:hAnsi="Arial" w:cs="Arial"/>
+                <w:b/>
+                <w:bCs/>
+                <w:color w:val="262626" w:themeColor="text1" w:themeTint="D9"/>
+                <w:sz w:val="20"/>
+                <w:szCs w:val="20"/>
+              </w:rPr>
+            </w:pPr>
+            <w:r>
+              <w:rPr>
+                <w:rFonts w:ascii="Arial" w:hAnsi="Arial" w:cs="Arial"/>
+                <w:b/>
+                <w:bCs/>
+                <w:color w:val="262626" w:themeColor="text1" w:themeTint="D9"/>
+                <w:sz w:val="20"/>
+                <w:szCs w:val="20"/>
+              </w:rPr>
+              <w:t>Cargo</w:t>
+            </w:r>
+            <w:r>
+              <w:rPr>
+                <w:rFonts w:ascii="Arial" w:hAnsi="Arial" w:cs="Arial"/>
+                <w:b/>
+                <w:bCs/>
+                <w:color w:val="262626" w:themeColor="text1" w:themeTint="D9"/>
+                <w:sz w:val="20"/>
+                <w:szCs w:val="20"/>
+              </w:rPr>
+              <w:t>:</w:t>
+            </w:r>
+            <w:r>
+              <w:rPr>
+                <w:rFonts w:ascii="Arial" w:hAnsi="Arial" w:cs="Arial"/>
+                <w:color w:val="262626" w:themeColor="text1" w:themeTint="D9"/>
+                <w:sz w:val="20"/>
+                <w:szCs w:val="20"/>
+              </w:rPr>
+              <w:t xml:space="preserve"> </w:t>
+            </w:r>
+            <w:r>
+              <w:rPr>
+                <w:rFonts w:ascii="Arial" w:hAnsi="Arial" w:cs="Arial"/>
+                <w:color w:val="262626" w:themeColor="text1" w:themeTint="D9"/>
+                <w:sz w:val="20"/>
+                <w:szCs w:val="20"/>
+              </w:rPr>
+              <w:t>Desenvolvedora Web FrontEnd</w:t>
+            </w:r>
+          </w:p>
+        </w:tc>
+        <w:tc>
+          <w:tcPr>
+            <w:tcW w:w="3989" w:type="dxa"/>
+            <w:tcBorders>
+              <w:top w:val="single" w:sz="12" w:space="0" w:color="262626" w:themeColor="text1" w:themeTint="D9"/>
+            </w:tcBorders>
+            <w:vAlign w:val="center"/>
+          </w:tcPr>
+          <w:p>
+            <w:pPr>
+              <w:jc w:val="center"/>
+              <w:rPr>
+                <w:rFonts w:ascii="Arial" w:hAnsi="Arial" w:cs="Arial"/>
+                <w:b/>
+                <w:bCs/>
+                <w:color w:val="262626" w:themeColor="text1" w:themeTint="D9"/>
+                <w:sz w:val="20"/>
+                <w:szCs w:val="20"/>
+              </w:rPr>
+            </w:pPr>
+            <w:r>
+              <w:rPr>
+                <w:rFonts w:ascii="Arial" w:hAnsi="Arial" w:cs="Arial"/>
+                <w:b/>
+                <w:bCs/>
+                <w:color w:val="262626" w:themeColor="text1" w:themeTint="D9"/>
+                <w:sz w:val="20"/>
+                <w:szCs w:val="20"/>
+              </w:rPr>
+              <w:t>Bater ponto (check-</w:t>
+            </w:r>
+            <w:r>
+              <w:rPr>
+                <w:rFonts w:ascii="Arial" w:hAnsi="Arial" w:cs="Arial"/>
+                <w:b/>
+                <w:bCs/>
+                <w:color w:val="262626" w:themeColor="text1" w:themeTint="D9"/>
+                <w:sz w:val="20"/>
+                <w:szCs w:val="20"/>
+              </w:rPr>
+              <w:t>out</w:t>
+            </w:r>
+            <w:r>
+              <w:rPr>
+                <w:rFonts w:ascii="Arial" w:hAnsi="Arial" w:cs="Arial"/>
+                <w:b/>
+                <w:bCs/>
+                <w:color w:val="262626" w:themeColor="text1" w:themeTint="D9"/>
+                <w:sz w:val="20"/>
+                <w:szCs w:val="20"/>
+              </w:rPr>
+              <w:t>)</w:t>
+            </w:r>
+          </w:p>
+        </w:tc>
+      </w:tr>
+    </w:tbl>
     <w:p>
       <w:pPr>
         <w:jc w:val="both"/>
         <w:rPr>
           <w:rFonts w:ascii="Arial" w:hAnsi="Arial" w:cs="Arial"/>
+          <w:color w:val="C00000"/>
+          <w:sz w:val="24"/>
+          <w:szCs w:val="24"/>
+        </w:rPr>
+      </w:pPr>
+    </w:p>
+    <w:p>
+      <w:pPr>
+        <w:jc w:val="both"/>
+        <w:rPr>
+          <w:rFonts w:ascii="Arial" w:hAnsi="Arial" w:cs="Arial"/>
           <w:b/>
           <w:bCs/>
           <w:color w:val="2F5496" w:themeColor="accent1" w:themeShade="BF"/>
@@ -308,15 +2029,6 @@
           <w:szCs w:val="24"/>
         </w:rPr>
         <w:t>ESCREVER</w:t>
-      </w:r>
-      <w:r>
-        <w:rPr>
-          <w:rFonts w:ascii="Arial" w:hAnsi="Arial" w:cs="Arial"/>
-          <w:color w:val="2F5496" w:themeColor="accent1" w:themeShade="BF"/>
-          <w:sz w:val="24"/>
-          <w:szCs w:val="24"/>
-        </w:rPr>
-        <w:br/>
       </w:r>
       <w:r>
         <w:rPr>

</xml_diff>